<commit_message>
Added tasks onto the bottom of meeting minutes sprint start.
</commit_message>
<xml_diff>
--- a/Meeting Minutes/2018.12.03 - SPRINT 11 START - Pitch preperation, negotiating tasks to be completed before the christmas break.docx
+++ b/Meeting Minutes/2018.12.03 - SPRINT 11 START - Pitch preperation, negotiating tasks to be completed before the christmas break.docx
@@ -2159,7 +2159,7 @@
           <w:b/>
           <w:lang w:val="en-GB"/>
         </w:rPr>
-        <w:t>2</w:t>
+        <w:t>1</w:t>
       </w:r>
       <w:r>
         <w:rPr>
@@ -2186,18 +2186,37 @@
     <w:p>
       <w:pPr>
         <w:pStyle w:val="NoSpacing"/>
-        <w:ind w:left="1440"/>
-      </w:pPr>
-    </w:p>
-    <w:p>
-      <w:pPr>
-        <w:pStyle w:val="NoSpacing"/>
-        <w:ind w:left="1440"/>
-      </w:pPr>
-    </w:p>
-    <w:p>
-      <w:pPr>
-        <w:pStyle w:val="NoSpacing"/>
+        <w:numPr>
+          <w:ilvl w:val="0"/>
+          <w:numId w:val="24"/>
+        </w:numPr>
+      </w:pPr>
+      <w:r>
+        <w:rPr>
+          <w:b/>
+        </w:rPr>
+        <w:t>Rehearse presentation (2h)</w:t>
+      </w:r>
+    </w:p>
+    <w:p>
+      <w:pPr>
+        <w:pStyle w:val="NoSpacing"/>
+        <w:ind w:left="720"/>
+      </w:pPr>
+      <w:r>
+        <w:t>Once the presentation has been fully adjusted with the new content, spend time in A2.07 (or another free room) and rehearse individual parts of the presentation with Henry.</w:t>
+      </w:r>
+    </w:p>
+    <w:p>
+      <w:pPr>
+        <w:pStyle w:val="NoSpacing"/>
+        <w:ind w:left="720"/>
+      </w:pPr>
+    </w:p>
+    <w:p>
+      <w:pPr>
+        <w:pStyle w:val="NoSpacing"/>
+        <w:ind w:left="720"/>
       </w:pPr>
       <w:bookmarkStart w:id="0" w:name="_GoBack"/>
       <w:bookmarkEnd w:id="0"/>
@@ -2205,6 +2224,232 @@
     <w:p>
       <w:pPr>
         <w:pStyle w:val="NoSpacing"/>
+        <w:numPr>
+          <w:ilvl w:val="0"/>
+          <w:numId w:val="24"/>
+        </w:numPr>
+      </w:pPr>
+      <w:r>
+        <w:rPr>
+          <w:b/>
+        </w:rPr>
+        <w:lastRenderedPageBreak/>
+        <w:t>Adjust presentation with Henry (3h)</w:t>
+      </w:r>
+    </w:p>
+    <w:p>
+      <w:pPr>
+        <w:pStyle w:val="NoSpacing"/>
+        <w:ind w:left="720"/>
+      </w:pPr>
+      <w:r>
+        <w:t>Spend time going through the presentation, working out which slides need updating with the latest build of the game and which slides will need to be completely changed.  Make these adjustments with Henry in a studio-jam style.</w:t>
+      </w:r>
+    </w:p>
+    <w:p>
+      <w:pPr>
+        <w:pStyle w:val="NoSpacing"/>
+        <w:numPr>
+          <w:ilvl w:val="0"/>
+          <w:numId w:val="24"/>
+        </w:numPr>
+      </w:pPr>
+      <w:r>
+        <w:rPr>
+          <w:b/>
+        </w:rPr>
+        <w:t>Model Fire Pit (2h)</w:t>
+      </w:r>
+    </w:p>
+    <w:p>
+      <w:pPr>
+        <w:pStyle w:val="NoSpacing"/>
+        <w:ind w:left="720"/>
+      </w:pPr>
+      <w:r>
+        <w:t>Model a fire pit to go at the end of the boat for the torch to spawn in.  Design will be discussed on Tuesday 4</w:t>
+      </w:r>
+      <w:r>
+        <w:rPr>
+          <w:vertAlign w:val="superscript"/>
+        </w:rPr>
+        <w:t>th</w:t>
+      </w:r>
+      <w:r>
+        <w:t xml:space="preserve"> December.</w:t>
+      </w:r>
+    </w:p>
+    <w:p>
+      <w:pPr>
+        <w:pStyle w:val="NoSpacing"/>
+        <w:numPr>
+          <w:ilvl w:val="0"/>
+          <w:numId w:val="24"/>
+        </w:numPr>
+      </w:pPr>
+      <w:r>
+        <w:rPr>
+          <w:b/>
+        </w:rPr>
+        <w:t>Crow’s Nest UI (1h 30m)</w:t>
+      </w:r>
+    </w:p>
+    <w:p>
+      <w:pPr>
+        <w:pStyle w:val="NoSpacing"/>
+        <w:ind w:left="720"/>
+      </w:pPr>
+      <w:r>
+        <w:t xml:space="preserve">Animate a textbox that scrolls out as we have mentioned in previous </w:t>
+      </w:r>
+      <w:r>
+        <w:t>meetings and</w:t>
+      </w:r>
+      <w:r>
+        <w:t xml:space="preserve"> create the textbox / sprites that will be used as “content” for the UI speech bubble.</w:t>
+      </w:r>
+    </w:p>
+    <w:p>
+      <w:pPr>
+        <w:pStyle w:val="NoSpacing"/>
+        <w:numPr>
+          <w:ilvl w:val="0"/>
+          <w:numId w:val="24"/>
+        </w:numPr>
+      </w:pPr>
+      <w:r>
+        <w:rPr>
+          <w:b/>
+        </w:rPr>
+        <w:t>Player ID (3h)</w:t>
+      </w:r>
+    </w:p>
+    <w:p>
+      <w:pPr>
+        <w:pStyle w:val="NoSpacing"/>
+        <w:ind w:left="720"/>
+      </w:pPr>
+      <w:r>
+        <w:rPr>
+          <w:noProof/>
+        </w:rPr>
+        <w:drawing>
+          <wp:anchor distT="0" distB="0" distL="114300" distR="114300" simplePos="0" relativeHeight="251658240" behindDoc="0" locked="0" layoutInCell="1" allowOverlap="1">
+            <wp:simplePos x="0" y="0"/>
+            <wp:positionH relativeFrom="margin">
+              <wp:posOffset>923925</wp:posOffset>
+            </wp:positionH>
+            <wp:positionV relativeFrom="paragraph">
+              <wp:posOffset>672465</wp:posOffset>
+            </wp:positionV>
+            <wp:extent cx="5017770" cy="2924175"/>
+            <wp:effectExtent l="0" t="0" r="0" b="9525"/>
+            <wp:wrapTopAndBottom/>
+            <wp:docPr id="1" name="Picture 1" descr="See the source image"/>
+            <wp:cNvGraphicFramePr>
+              <a:graphicFrameLocks xmlns:a="http://schemas.openxmlformats.org/drawingml/2006/main" noChangeAspect="1"/>
+            </wp:cNvGraphicFramePr>
+            <a:graphic xmlns:a="http://schemas.openxmlformats.org/drawingml/2006/main">
+              <a:graphicData uri="http://schemas.openxmlformats.org/drawingml/2006/picture">
+                <pic:pic xmlns:pic="http://schemas.openxmlformats.org/drawingml/2006/picture">
+                  <pic:nvPicPr>
+                    <pic:cNvPr id="0" name="Picture 1" descr="See the source image"/>
+                    <pic:cNvPicPr>
+                      <a:picLocks noChangeAspect="1" noChangeArrowheads="1"/>
+                    </pic:cNvPicPr>
+                  </pic:nvPicPr>
+                  <pic:blipFill rotWithShape="1">
+                    <a:blip r:embed="rId5">
+                      <a:extLst>
+                        <a:ext uri="{28A0092B-C50C-407E-A947-70E740481C1C}">
+                          <a14:useLocalDpi xmlns:a14="http://schemas.microsoft.com/office/drawing/2010/main" val="0"/>
+                        </a:ext>
+                      </a:extLst>
+                    </a:blip>
+                    <a:srcRect l="14156" t="23720" r="32255" b="22101"/>
+                    <a:stretch/>
+                  </pic:blipFill>
+                  <pic:spPr bwMode="auto">
+                    <a:xfrm>
+                      <a:off x="0" y="0"/>
+                      <a:ext cx="5017770" cy="2924175"/>
+                    </a:xfrm>
+                    <a:prstGeom prst="rect">
+                      <a:avLst/>
+                    </a:prstGeom>
+                    <a:noFill/>
+                    <a:ln>
+                      <a:noFill/>
+                    </a:ln>
+                    <a:extLst>
+                      <a:ext uri="{53640926-AAD7-44D8-BBD7-CCE9431645EC}">
+                        <a14:shadowObscured xmlns:a14="http://schemas.microsoft.com/office/drawing/2010/main"/>
+                      </a:ext>
+                    </a:extLst>
+                  </pic:spPr>
+                </pic:pic>
+              </a:graphicData>
+            </a:graphic>
+            <wp14:sizeRelH relativeFrom="margin">
+              <wp14:pctWidth>0</wp14:pctWidth>
+            </wp14:sizeRelH>
+            <wp14:sizeRelV relativeFrom="margin">
+              <wp14:pctHeight>0</wp14:pctHeight>
+            </wp14:sizeRelV>
+          </wp:anchor>
+        </w:drawing>
+      </w:r>
+      <w:r>
+        <w:t xml:space="preserve">Explore different techniques that can be used to show the player ID as a ring around the players </w:t>
+      </w:r>
+      <w:r>
+        <w:t>feet,</w:t>
+      </w:r>
+      <w:r>
+        <w:t xml:space="preserve"> </w:t>
+      </w:r>
+      <w:r>
+        <w:t xml:space="preserve">so each player will know who they are controlling, reference pictures such as where each player has a ring around them, </w:t>
+      </w:r>
+      <w:r>
+        <w:t>investigate</w:t>
+      </w:r>
+      <w:r>
+        <w:t xml:space="preserve"> using </w:t>
+      </w:r>
+      <w:r>
+        <w:rPr>
+          <w:i/>
+        </w:rPr>
+        <w:t>Shaders</w:t>
+      </w:r>
+      <w:r>
+        <w:t xml:space="preserve"> and </w:t>
+      </w:r>
+      <w:r>
+        <w:rPr>
+          <w:i/>
+        </w:rPr>
+        <w:t>Projectors</w:t>
+      </w:r>
+      <w:r>
+        <w:t>.</w:t>
+      </w:r>
+    </w:p>
+    <w:p>
+      <w:pPr>
+        <w:pStyle w:val="NoSpacing"/>
+        <w:ind w:left="720"/>
+      </w:pPr>
+    </w:p>
+    <w:p>
+      <w:pPr>
+        <w:pStyle w:val="NoSpacing"/>
+      </w:pPr>
+    </w:p>
+    <w:p>
+      <w:pPr>
+        <w:pStyle w:val="NoSpacing"/>
         <w:rPr>
           <w:b/>
           <w:lang w:val="en-GB"/>
@@ -2222,7 +2467,14 @@
           <w:b/>
           <w:lang w:val="en-GB"/>
         </w:rPr>
-        <w:t xml:space="preserve"> (12 </w:t>
+        <w:t xml:space="preserve"> (12</w:t>
+      </w:r>
+      <w:r>
+        <w:rPr>
+          <w:b/>
+          <w:lang w:val="en-GB"/>
+        </w:rPr>
+        <w:t xml:space="preserve"> </w:t>
       </w:r>
       <w:r>
         <w:rPr>
@@ -2236,7 +2488,14 @@
           <w:b/>
           <w:lang w:val="en-GB"/>
         </w:rPr>
-        <w:t xml:space="preserve"> 15 mins</w:t>
+        <w:t xml:space="preserve"> 30</w:t>
+      </w:r>
+      <w:r>
+        <w:rPr>
+          <w:b/>
+          <w:lang w:val="en-GB"/>
+        </w:rPr>
+        <w:t xml:space="preserve"> mins</w:t>
       </w:r>
       <w:r>
         <w:rPr>
@@ -2244,6 +2503,231 @@
           <w:lang w:val="en-GB"/>
         </w:rPr>
         <w:t xml:space="preserve">): </w:t>
+      </w:r>
+    </w:p>
+    <w:p>
+      <w:pPr>
+        <w:pStyle w:val="NoSpacing"/>
+        <w:numPr>
+          <w:ilvl w:val="0"/>
+          <w:numId w:val="25"/>
+        </w:numPr>
+        <w:rPr>
+          <w:b/>
+          <w:lang w:val="en-GB"/>
+        </w:rPr>
+      </w:pPr>
+      <w:r>
+        <w:rPr>
+          <w:b/>
+          <w:lang w:val="en-GB"/>
+        </w:rPr>
+        <w:t>Rehearse presentation (2h)</w:t>
+      </w:r>
+    </w:p>
+    <w:p>
+      <w:pPr>
+        <w:pStyle w:val="NoSpacing"/>
+        <w:ind w:left="720"/>
+      </w:pPr>
+      <w:r>
+        <w:t xml:space="preserve">Once the presentation has been fully adjusted with the new content, spend time in A2.07 (or another free room) and rehearse individual parts of the presentation with </w:t>
+      </w:r>
+      <w:r>
+        <w:t>Tom</w:t>
+      </w:r>
+      <w:r>
+        <w:t>.</w:t>
+      </w:r>
+    </w:p>
+    <w:p>
+      <w:pPr>
+        <w:pStyle w:val="NoSpacing"/>
+        <w:numPr>
+          <w:ilvl w:val="0"/>
+          <w:numId w:val="25"/>
+        </w:numPr>
+        <w:rPr>
+          <w:b/>
+          <w:lang w:val="en-GB"/>
+        </w:rPr>
+      </w:pPr>
+      <w:r>
+        <w:rPr>
+          <w:b/>
+          <w:lang w:val="en-GB"/>
+        </w:rPr>
+        <w:t>Adjust presentation with Tom (3h)</w:t>
+      </w:r>
+    </w:p>
+    <w:p>
+      <w:pPr>
+        <w:pStyle w:val="NoSpacing"/>
+        <w:ind w:left="720"/>
+      </w:pPr>
+      <w:r>
+        <w:t>Spend time going through the presentation, working out which slides need updating with the latest build of the game and which slides will need to be completely changed.  Make these adjustments with Henry in a studio-jam style.</w:t>
+      </w:r>
+    </w:p>
+    <w:p>
+      <w:pPr>
+        <w:pStyle w:val="NoSpacing"/>
+        <w:numPr>
+          <w:ilvl w:val="0"/>
+          <w:numId w:val="25"/>
+        </w:numPr>
+        <w:rPr>
+          <w:b/>
+          <w:lang w:val="en-GB"/>
+        </w:rPr>
+      </w:pPr>
+      <w:r>
+        <w:rPr>
+          <w:b/>
+          <w:lang w:val="en-GB"/>
+        </w:rPr>
+        <w:t>Cannon status UI (1h 30m)</w:t>
+      </w:r>
+    </w:p>
+    <w:p>
+      <w:pPr>
+        <w:pStyle w:val="NoSpacing"/>
+        <w:ind w:left="720"/>
+        <w:rPr>
+          <w:lang w:val="en-GB"/>
+        </w:rPr>
+      </w:pPr>
+      <w:r>
+        <w:rPr>
+          <w:lang w:val="en-GB"/>
+        </w:rPr>
+        <w:t>Implement the UI for the cannon to show the player when the Gunpowder and/or Cannonball is loaded, once both items are loaded in, swap the sprites out to show a torch.</w:t>
+      </w:r>
+    </w:p>
+    <w:p>
+      <w:pPr>
+        <w:pStyle w:val="NoSpacing"/>
+        <w:numPr>
+          <w:ilvl w:val="0"/>
+          <w:numId w:val="25"/>
+        </w:numPr>
+        <w:rPr>
+          <w:b/>
+          <w:lang w:val="en-GB"/>
+        </w:rPr>
+      </w:pPr>
+      <w:r>
+        <w:rPr>
+          <w:b/>
+          <w:lang w:val="en-GB"/>
+        </w:rPr>
+        <w:t>Update the enemy flag to work for the presentation (2h)</w:t>
+      </w:r>
+    </w:p>
+    <w:p>
+      <w:pPr>
+        <w:pStyle w:val="NoSpacing"/>
+        <w:ind w:left="720"/>
+        <w:rPr>
+          <w:lang w:val="en-GB"/>
+        </w:rPr>
+      </w:pPr>
+      <w:r>
+        <w:rPr>
+          <w:lang w:val="en-GB"/>
+        </w:rPr>
+        <w:t>Fix and update the enemy flag to show the correct position of the enemies in preparation for the presentation.</w:t>
+      </w:r>
+    </w:p>
+    <w:p>
+      <w:pPr>
+        <w:pStyle w:val="NoSpacing"/>
+        <w:numPr>
+          <w:ilvl w:val="0"/>
+          <w:numId w:val="25"/>
+        </w:numPr>
+        <w:rPr>
+          <w:b/>
+          <w:lang w:val="en-GB"/>
+        </w:rPr>
+      </w:pPr>
+      <w:r>
+        <w:rPr>
+          <w:b/>
+          <w:lang w:val="en-GB"/>
+        </w:rPr>
+        <w:t xml:space="preserve">Update the enemy </w:t>
+      </w:r>
+      <w:r>
+        <w:rPr>
+          <w:b/>
+          <w:lang w:val="en-GB"/>
+        </w:rPr>
+        <w:t>cannons</w:t>
+      </w:r>
+      <w:r>
+        <w:rPr>
+          <w:b/>
+          <w:lang w:val="en-GB"/>
+        </w:rPr>
+        <w:t xml:space="preserve"> to work for the presentation</w:t>
+      </w:r>
+      <w:r>
+        <w:rPr>
+          <w:b/>
+          <w:lang w:val="en-GB"/>
+        </w:rPr>
+        <w:t xml:space="preserve"> (2h)</w:t>
+      </w:r>
+    </w:p>
+    <w:p>
+      <w:pPr>
+        <w:pStyle w:val="NoSpacing"/>
+        <w:ind w:left="720"/>
+        <w:rPr>
+          <w:lang w:val="en-GB"/>
+        </w:rPr>
+      </w:pPr>
+      <w:r>
+        <w:rPr>
+          <w:lang w:val="en-GB"/>
+        </w:rPr>
+        <w:t>Fix the cannon hit placement to show the correct location where the cannonball is going to land on the player’s boat.</w:t>
+      </w:r>
+    </w:p>
+    <w:p>
+      <w:pPr>
+        <w:pStyle w:val="NoSpacing"/>
+        <w:numPr>
+          <w:ilvl w:val="0"/>
+          <w:numId w:val="25"/>
+        </w:numPr>
+        <w:rPr>
+          <w:b/>
+          <w:lang w:val="en-GB"/>
+        </w:rPr>
+      </w:pPr>
+      <w:r>
+        <w:rPr>
+          <w:b/>
+          <w:lang w:val="en-GB"/>
+        </w:rPr>
+        <w:t>Complete repair deck script (2h)</w:t>
+      </w:r>
+    </w:p>
+    <w:p>
+      <w:pPr>
+        <w:pStyle w:val="NoSpacing"/>
+        <w:ind w:left="720"/>
+        <w:rPr>
+          <w:lang w:val="en-GB"/>
+        </w:rPr>
+      </w:pPr>
+      <w:r>
+        <w:rPr>
+          <w:lang w:val="en-GB"/>
+        </w:rPr>
+        <w:t>Complete the script that allows the player to pick up a plank of wood and take it to a damaged section of the ship and repair it.</w:t>
       </w:r>
     </w:p>
     <w:sectPr>
@@ -2259,6 +2743,119 @@
 <file path=word/numbering.xml><?xml version="1.0" encoding="utf-8"?>
 <w:numbering xmlns:wpc="http://schemas.microsoft.com/office/word/2010/wordprocessingCanvas" xmlns:cx="http://schemas.microsoft.com/office/drawing/2014/chartex" xmlns:cx1="http://schemas.microsoft.com/office/drawing/2015/9/8/chartex" xmlns:cx2="http://schemas.microsoft.com/office/drawing/2015/10/21/chartex" xmlns:cx3="http://schemas.microsoft.com/office/drawing/2016/5/9/chartex" xmlns:cx4="http://schemas.microsoft.com/office/drawing/2016/5/10/chartex" xmlns:cx5="http://schemas.microsoft.com/office/drawing/2016/5/11/chartex" xmlns:cx6="http://schemas.microsoft.com/office/drawing/2016/5/12/chartex" xmlns:cx7="http://schemas.microsoft.com/office/drawing/2016/5/13/chartex" xmlns:cx8="http://schemas.microsoft.com/office/drawing/2016/5/14/chartex" xmlns:mc="http://schemas.openxmlformats.org/markup-compatibility/2006" xmlns:aink="http://schemas.microsoft.com/office/drawing/2016/ink" xmlns:am3d="http://schemas.microsoft.com/office/drawing/2017/model3d" xmlns:o="urn:schemas-microsoft-com:office:office" xmlns:r="http://schemas.openxmlformats.org/officeDocument/2006/relationships" xmlns:m="http://schemas.openxmlformats.org/officeDocument/2006/math" xmlns:v="urn:schemas-microsoft-com:vml" xmlns:wp14="http://schemas.microsoft.com/office/word/2010/wordprocessingDrawing" xmlns:wp="http://schemas.openxmlformats.org/drawingml/2006/wordprocessingDrawing" xmlns:w10="urn:schemas-microsoft-com:office:word" xmlns:w="http://schemas.openxmlformats.org/wordprocessingml/2006/main" xmlns:w14="http://schemas.microsoft.com/office/word/2010/wordml" xmlns:w15="http://schemas.microsoft.com/office/word/2012/wordml" xmlns:w16cid="http://schemas.microsoft.com/office/word/2016/wordml/cid" xmlns:w16se="http://schemas.microsoft.com/office/word/2015/wordml/symex" xmlns:wpg="http://schemas.microsoft.com/office/word/2010/wordprocessingGroup" xmlns:wpi="http://schemas.microsoft.com/office/word/2010/wordprocessingInk" xmlns:wne="http://schemas.microsoft.com/office/word/2006/wordml" xmlns:wps="http://schemas.microsoft.com/office/word/2010/wordprocessingShape" mc:Ignorable="w14 w15 w16se w16cid wp14">
   <w:abstractNum w:abstractNumId="0" w15:restartNumberingAfterBreak="0">
+    <w:nsid w:val="02941655"/>
+    <w:multiLevelType w:val="hybridMultilevel"/>
+    <w:tmpl w:val="E50EE05A"/>
+    <w:lvl w:ilvl="0" w:tplc="08090001">
+      <w:start w:val="1"/>
+      <w:numFmt w:val="bullet"/>
+      <w:lvlText w:val=""/>
+      <w:lvlJc w:val="left"/>
+      <w:pPr>
+        <w:ind w:left="720" w:hanging="360"/>
+      </w:pPr>
+      <w:rPr>
+        <w:rFonts w:ascii="Symbol" w:hAnsi="Symbol" w:hint="default"/>
+      </w:rPr>
+    </w:lvl>
+    <w:lvl w:ilvl="1" w:tplc="08090003" w:tentative="1">
+      <w:start w:val="1"/>
+      <w:numFmt w:val="bullet"/>
+      <w:lvlText w:val="o"/>
+      <w:lvlJc w:val="left"/>
+      <w:pPr>
+        <w:ind w:left="1440" w:hanging="360"/>
+      </w:pPr>
+      <w:rPr>
+        <w:rFonts w:ascii="Courier New" w:hAnsi="Courier New" w:cs="Courier New" w:hint="default"/>
+      </w:rPr>
+    </w:lvl>
+    <w:lvl w:ilvl="2" w:tplc="08090005" w:tentative="1">
+      <w:start w:val="1"/>
+      <w:numFmt w:val="bullet"/>
+      <w:lvlText w:val=""/>
+      <w:lvlJc w:val="left"/>
+      <w:pPr>
+        <w:ind w:left="2160" w:hanging="360"/>
+      </w:pPr>
+      <w:rPr>
+        <w:rFonts w:ascii="Wingdings" w:hAnsi="Wingdings" w:hint="default"/>
+      </w:rPr>
+    </w:lvl>
+    <w:lvl w:ilvl="3" w:tplc="08090001" w:tentative="1">
+      <w:start w:val="1"/>
+      <w:numFmt w:val="bullet"/>
+      <w:lvlText w:val=""/>
+      <w:lvlJc w:val="left"/>
+      <w:pPr>
+        <w:ind w:left="2880" w:hanging="360"/>
+      </w:pPr>
+      <w:rPr>
+        <w:rFonts w:ascii="Symbol" w:hAnsi="Symbol" w:hint="default"/>
+      </w:rPr>
+    </w:lvl>
+    <w:lvl w:ilvl="4" w:tplc="08090003" w:tentative="1">
+      <w:start w:val="1"/>
+      <w:numFmt w:val="bullet"/>
+      <w:lvlText w:val="o"/>
+      <w:lvlJc w:val="left"/>
+      <w:pPr>
+        <w:ind w:left="3600" w:hanging="360"/>
+      </w:pPr>
+      <w:rPr>
+        <w:rFonts w:ascii="Courier New" w:hAnsi="Courier New" w:cs="Courier New" w:hint="default"/>
+      </w:rPr>
+    </w:lvl>
+    <w:lvl w:ilvl="5" w:tplc="08090005" w:tentative="1">
+      <w:start w:val="1"/>
+      <w:numFmt w:val="bullet"/>
+      <w:lvlText w:val=""/>
+      <w:lvlJc w:val="left"/>
+      <w:pPr>
+        <w:ind w:left="4320" w:hanging="360"/>
+      </w:pPr>
+      <w:rPr>
+        <w:rFonts w:ascii="Wingdings" w:hAnsi="Wingdings" w:hint="default"/>
+      </w:rPr>
+    </w:lvl>
+    <w:lvl w:ilvl="6" w:tplc="08090001" w:tentative="1">
+      <w:start w:val="1"/>
+      <w:numFmt w:val="bullet"/>
+      <w:lvlText w:val=""/>
+      <w:lvlJc w:val="left"/>
+      <w:pPr>
+        <w:ind w:left="5040" w:hanging="360"/>
+      </w:pPr>
+      <w:rPr>
+        <w:rFonts w:ascii="Symbol" w:hAnsi="Symbol" w:hint="default"/>
+      </w:rPr>
+    </w:lvl>
+    <w:lvl w:ilvl="7" w:tplc="08090003" w:tentative="1">
+      <w:start w:val="1"/>
+      <w:numFmt w:val="bullet"/>
+      <w:lvlText w:val="o"/>
+      <w:lvlJc w:val="left"/>
+      <w:pPr>
+        <w:ind w:left="5760" w:hanging="360"/>
+      </w:pPr>
+      <w:rPr>
+        <w:rFonts w:ascii="Courier New" w:hAnsi="Courier New" w:cs="Courier New" w:hint="default"/>
+      </w:rPr>
+    </w:lvl>
+    <w:lvl w:ilvl="8" w:tplc="08090005" w:tentative="1">
+      <w:start w:val="1"/>
+      <w:numFmt w:val="bullet"/>
+      <w:lvlText w:val=""/>
+      <w:lvlJc w:val="left"/>
+      <w:pPr>
+        <w:ind w:left="6480" w:hanging="360"/>
+      </w:pPr>
+      <w:rPr>
+        <w:rFonts w:ascii="Wingdings" w:hAnsi="Wingdings" w:hint="default"/>
+      </w:rPr>
+    </w:lvl>
+  </w:abstractNum>
+  <w:abstractNum w:abstractNumId="1" w15:restartNumberingAfterBreak="0">
     <w:nsid w:val="03160CB5"/>
     <w:multiLevelType w:val="hybridMultilevel"/>
     <w:tmpl w:val="56626B5E"/>
@@ -2371,7 +2968,7 @@
       </w:rPr>
     </w:lvl>
   </w:abstractNum>
-  <w:abstractNum w:abstractNumId="1" w15:restartNumberingAfterBreak="0">
+  <w:abstractNum w:abstractNumId="2" w15:restartNumberingAfterBreak="0">
     <w:nsid w:val="08903D64"/>
     <w:multiLevelType w:val="hybridMultilevel"/>
     <w:tmpl w:val="F030E774"/>
@@ -2484,7 +3081,120 @@
       </w:rPr>
     </w:lvl>
   </w:abstractNum>
-  <w:abstractNum w:abstractNumId="2" w15:restartNumberingAfterBreak="0">
+  <w:abstractNum w:abstractNumId="3" w15:restartNumberingAfterBreak="0">
+    <w:nsid w:val="13A31162"/>
+    <w:multiLevelType w:val="hybridMultilevel"/>
+    <w:tmpl w:val="273EF934"/>
+    <w:lvl w:ilvl="0" w:tplc="08090001">
+      <w:start w:val="1"/>
+      <w:numFmt w:val="bullet"/>
+      <w:lvlText w:val=""/>
+      <w:lvlJc w:val="left"/>
+      <w:pPr>
+        <w:ind w:left="720" w:hanging="360"/>
+      </w:pPr>
+      <w:rPr>
+        <w:rFonts w:ascii="Symbol" w:hAnsi="Symbol" w:hint="default"/>
+      </w:rPr>
+    </w:lvl>
+    <w:lvl w:ilvl="1" w:tplc="08090003" w:tentative="1">
+      <w:start w:val="1"/>
+      <w:numFmt w:val="bullet"/>
+      <w:lvlText w:val="o"/>
+      <w:lvlJc w:val="left"/>
+      <w:pPr>
+        <w:ind w:left="1440" w:hanging="360"/>
+      </w:pPr>
+      <w:rPr>
+        <w:rFonts w:ascii="Courier New" w:hAnsi="Courier New" w:cs="Courier New" w:hint="default"/>
+      </w:rPr>
+    </w:lvl>
+    <w:lvl w:ilvl="2" w:tplc="08090005" w:tentative="1">
+      <w:start w:val="1"/>
+      <w:numFmt w:val="bullet"/>
+      <w:lvlText w:val=""/>
+      <w:lvlJc w:val="left"/>
+      <w:pPr>
+        <w:ind w:left="2160" w:hanging="360"/>
+      </w:pPr>
+      <w:rPr>
+        <w:rFonts w:ascii="Wingdings" w:hAnsi="Wingdings" w:hint="default"/>
+      </w:rPr>
+    </w:lvl>
+    <w:lvl w:ilvl="3" w:tplc="08090001" w:tentative="1">
+      <w:start w:val="1"/>
+      <w:numFmt w:val="bullet"/>
+      <w:lvlText w:val=""/>
+      <w:lvlJc w:val="left"/>
+      <w:pPr>
+        <w:ind w:left="2880" w:hanging="360"/>
+      </w:pPr>
+      <w:rPr>
+        <w:rFonts w:ascii="Symbol" w:hAnsi="Symbol" w:hint="default"/>
+      </w:rPr>
+    </w:lvl>
+    <w:lvl w:ilvl="4" w:tplc="08090003" w:tentative="1">
+      <w:start w:val="1"/>
+      <w:numFmt w:val="bullet"/>
+      <w:lvlText w:val="o"/>
+      <w:lvlJc w:val="left"/>
+      <w:pPr>
+        <w:ind w:left="3600" w:hanging="360"/>
+      </w:pPr>
+      <w:rPr>
+        <w:rFonts w:ascii="Courier New" w:hAnsi="Courier New" w:cs="Courier New" w:hint="default"/>
+      </w:rPr>
+    </w:lvl>
+    <w:lvl w:ilvl="5" w:tplc="08090005" w:tentative="1">
+      <w:start w:val="1"/>
+      <w:numFmt w:val="bullet"/>
+      <w:lvlText w:val=""/>
+      <w:lvlJc w:val="left"/>
+      <w:pPr>
+        <w:ind w:left="4320" w:hanging="360"/>
+      </w:pPr>
+      <w:rPr>
+        <w:rFonts w:ascii="Wingdings" w:hAnsi="Wingdings" w:hint="default"/>
+      </w:rPr>
+    </w:lvl>
+    <w:lvl w:ilvl="6" w:tplc="08090001" w:tentative="1">
+      <w:start w:val="1"/>
+      <w:numFmt w:val="bullet"/>
+      <w:lvlText w:val=""/>
+      <w:lvlJc w:val="left"/>
+      <w:pPr>
+        <w:ind w:left="5040" w:hanging="360"/>
+      </w:pPr>
+      <w:rPr>
+        <w:rFonts w:ascii="Symbol" w:hAnsi="Symbol" w:hint="default"/>
+      </w:rPr>
+    </w:lvl>
+    <w:lvl w:ilvl="7" w:tplc="08090003" w:tentative="1">
+      <w:start w:val="1"/>
+      <w:numFmt w:val="bullet"/>
+      <w:lvlText w:val="o"/>
+      <w:lvlJc w:val="left"/>
+      <w:pPr>
+        <w:ind w:left="5760" w:hanging="360"/>
+      </w:pPr>
+      <w:rPr>
+        <w:rFonts w:ascii="Courier New" w:hAnsi="Courier New" w:cs="Courier New" w:hint="default"/>
+      </w:rPr>
+    </w:lvl>
+    <w:lvl w:ilvl="8" w:tplc="08090005" w:tentative="1">
+      <w:start w:val="1"/>
+      <w:numFmt w:val="bullet"/>
+      <w:lvlText w:val=""/>
+      <w:lvlJc w:val="left"/>
+      <w:pPr>
+        <w:ind w:left="6480" w:hanging="360"/>
+      </w:pPr>
+      <w:rPr>
+        <w:rFonts w:ascii="Wingdings" w:hAnsi="Wingdings" w:hint="default"/>
+      </w:rPr>
+    </w:lvl>
+  </w:abstractNum>
+  <w:abstractNum w:abstractNumId="4" w15:restartNumberingAfterBreak="0">
     <w:nsid w:val="14372497"/>
     <w:multiLevelType w:val="hybridMultilevel"/>
     <w:tmpl w:val="D618E30E"/>
@@ -2597,7 +3307,7 @@
       </w:rPr>
     </w:lvl>
   </w:abstractNum>
-  <w:abstractNum w:abstractNumId="3" w15:restartNumberingAfterBreak="0">
+  <w:abstractNum w:abstractNumId="5" w15:restartNumberingAfterBreak="0">
     <w:nsid w:val="1E5F4A6F"/>
     <w:multiLevelType w:val="hybridMultilevel"/>
     <w:tmpl w:val="66D442D8"/>
@@ -2710,7 +3420,7 @@
       </w:rPr>
     </w:lvl>
   </w:abstractNum>
-  <w:abstractNum w:abstractNumId="4" w15:restartNumberingAfterBreak="0">
+  <w:abstractNum w:abstractNumId="6" w15:restartNumberingAfterBreak="0">
     <w:nsid w:val="227B7395"/>
     <w:multiLevelType w:val="hybridMultilevel"/>
     <w:tmpl w:val="CD72389C"/>
@@ -2823,7 +3533,7 @@
       </w:rPr>
     </w:lvl>
   </w:abstractNum>
-  <w:abstractNum w:abstractNumId="5" w15:restartNumberingAfterBreak="0">
+  <w:abstractNum w:abstractNumId="7" w15:restartNumberingAfterBreak="0">
     <w:nsid w:val="2703528D"/>
     <w:multiLevelType w:val="hybridMultilevel"/>
     <w:tmpl w:val="407E98AE"/>
@@ -2936,7 +3646,7 @@
       </w:rPr>
     </w:lvl>
   </w:abstractNum>
-  <w:abstractNum w:abstractNumId="6" w15:restartNumberingAfterBreak="0">
+  <w:abstractNum w:abstractNumId="8" w15:restartNumberingAfterBreak="0">
     <w:nsid w:val="27262047"/>
     <w:multiLevelType w:val="hybridMultilevel"/>
     <w:tmpl w:val="F05812A2"/>
@@ -3049,7 +3759,7 @@
       </w:rPr>
     </w:lvl>
   </w:abstractNum>
-  <w:abstractNum w:abstractNumId="7" w15:restartNumberingAfterBreak="0">
+  <w:abstractNum w:abstractNumId="9" w15:restartNumberingAfterBreak="0">
     <w:nsid w:val="27786B6A"/>
     <w:multiLevelType w:val="hybridMultilevel"/>
     <w:tmpl w:val="FA286344"/>
@@ -3162,7 +3872,7 @@
       </w:rPr>
     </w:lvl>
   </w:abstractNum>
-  <w:abstractNum w:abstractNumId="8" w15:restartNumberingAfterBreak="0">
+  <w:abstractNum w:abstractNumId="10" w15:restartNumberingAfterBreak="0">
     <w:nsid w:val="2A3D1073"/>
     <w:multiLevelType w:val="hybridMultilevel"/>
     <w:tmpl w:val="9A8A35E0"/>
@@ -3275,7 +3985,7 @@
       </w:rPr>
     </w:lvl>
   </w:abstractNum>
-  <w:abstractNum w:abstractNumId="9" w15:restartNumberingAfterBreak="0">
+  <w:abstractNum w:abstractNumId="11" w15:restartNumberingAfterBreak="0">
     <w:nsid w:val="381E0467"/>
     <w:multiLevelType w:val="hybridMultilevel"/>
     <w:tmpl w:val="406844E6"/>
@@ -3388,7 +4098,7 @@
       </w:rPr>
     </w:lvl>
   </w:abstractNum>
-  <w:abstractNum w:abstractNumId="10" w15:restartNumberingAfterBreak="0">
+  <w:abstractNum w:abstractNumId="12" w15:restartNumberingAfterBreak="0">
     <w:nsid w:val="3BAB4669"/>
     <w:multiLevelType w:val="hybridMultilevel"/>
     <w:tmpl w:val="9D0C69C4"/>
@@ -3501,7 +4211,7 @@
       </w:rPr>
     </w:lvl>
   </w:abstractNum>
-  <w:abstractNum w:abstractNumId="11" w15:restartNumberingAfterBreak="0">
+  <w:abstractNum w:abstractNumId="13" w15:restartNumberingAfterBreak="0">
     <w:nsid w:val="3CBC374B"/>
     <w:multiLevelType w:val="hybridMultilevel"/>
     <w:tmpl w:val="A0D23412"/>
@@ -3590,7 +4300,7 @@
       </w:pPr>
     </w:lvl>
   </w:abstractNum>
-  <w:abstractNum w:abstractNumId="12" w15:restartNumberingAfterBreak="0">
+  <w:abstractNum w:abstractNumId="14" w15:restartNumberingAfterBreak="0">
     <w:nsid w:val="4A8469B0"/>
     <w:multiLevelType w:val="hybridMultilevel"/>
     <w:tmpl w:val="C064780E"/>
@@ -3703,7 +4413,7 @@
       </w:rPr>
     </w:lvl>
   </w:abstractNum>
-  <w:abstractNum w:abstractNumId="13" w15:restartNumberingAfterBreak="0">
+  <w:abstractNum w:abstractNumId="15" w15:restartNumberingAfterBreak="0">
     <w:nsid w:val="507B3FC2"/>
     <w:multiLevelType w:val="hybridMultilevel"/>
     <w:tmpl w:val="72129214"/>
@@ -3816,7 +4526,7 @@
       </w:rPr>
     </w:lvl>
   </w:abstractNum>
-  <w:abstractNum w:abstractNumId="14" w15:restartNumberingAfterBreak="0">
+  <w:abstractNum w:abstractNumId="16" w15:restartNumberingAfterBreak="0">
     <w:nsid w:val="54FD275F"/>
     <w:multiLevelType w:val="hybridMultilevel"/>
     <w:tmpl w:val="4740F860"/>
@@ -3929,7 +4639,7 @@
       </w:rPr>
     </w:lvl>
   </w:abstractNum>
-  <w:abstractNum w:abstractNumId="15" w15:restartNumberingAfterBreak="0">
+  <w:abstractNum w:abstractNumId="17" w15:restartNumberingAfterBreak="0">
     <w:nsid w:val="59183432"/>
     <w:multiLevelType w:val="hybridMultilevel"/>
     <w:tmpl w:val="3AC61A20"/>
@@ -4042,7 +4752,7 @@
       </w:rPr>
     </w:lvl>
   </w:abstractNum>
-  <w:abstractNum w:abstractNumId="16" w15:restartNumberingAfterBreak="0">
+  <w:abstractNum w:abstractNumId="18" w15:restartNumberingAfterBreak="0">
     <w:nsid w:val="64747ED9"/>
     <w:multiLevelType w:val="hybridMultilevel"/>
     <w:tmpl w:val="5DD65EFC"/>
@@ -4155,7 +4865,7 @@
       </w:rPr>
     </w:lvl>
   </w:abstractNum>
-  <w:abstractNum w:abstractNumId="17" w15:restartNumberingAfterBreak="0">
+  <w:abstractNum w:abstractNumId="19" w15:restartNumberingAfterBreak="0">
     <w:nsid w:val="6B8A5F75"/>
     <w:multiLevelType w:val="hybridMultilevel"/>
     <w:tmpl w:val="97B22572"/>
@@ -4268,7 +4978,7 @@
       </w:rPr>
     </w:lvl>
   </w:abstractNum>
-  <w:abstractNum w:abstractNumId="18" w15:restartNumberingAfterBreak="0">
+  <w:abstractNum w:abstractNumId="20" w15:restartNumberingAfterBreak="0">
     <w:nsid w:val="6B915FED"/>
     <w:multiLevelType w:val="hybridMultilevel"/>
     <w:tmpl w:val="84869F80"/>
@@ -4381,7 +5091,7 @@
       </w:rPr>
     </w:lvl>
   </w:abstractNum>
-  <w:abstractNum w:abstractNumId="19" w15:restartNumberingAfterBreak="0">
+  <w:abstractNum w:abstractNumId="21" w15:restartNumberingAfterBreak="0">
     <w:nsid w:val="7033278C"/>
     <w:multiLevelType w:val="hybridMultilevel"/>
     <w:tmpl w:val="DF0C7EB2"/>
@@ -4494,7 +5204,7 @@
       </w:rPr>
     </w:lvl>
   </w:abstractNum>
-  <w:abstractNum w:abstractNumId="20" w15:restartNumberingAfterBreak="0">
+  <w:abstractNum w:abstractNumId="22" w15:restartNumberingAfterBreak="0">
     <w:nsid w:val="71E82294"/>
     <w:multiLevelType w:val="hybridMultilevel"/>
     <w:tmpl w:val="5316D01C"/>
@@ -4607,7 +5317,7 @@
       </w:rPr>
     </w:lvl>
   </w:abstractNum>
-  <w:abstractNum w:abstractNumId="21" w15:restartNumberingAfterBreak="0">
+  <w:abstractNum w:abstractNumId="23" w15:restartNumberingAfterBreak="0">
     <w:nsid w:val="73F3153D"/>
     <w:multiLevelType w:val="hybridMultilevel"/>
     <w:tmpl w:val="5810EF12"/>
@@ -4720,7 +5430,7 @@
       </w:rPr>
     </w:lvl>
   </w:abstractNum>
-  <w:abstractNum w:abstractNumId="22" w15:restartNumberingAfterBreak="0">
+  <w:abstractNum w:abstractNumId="24" w15:restartNumberingAfterBreak="0">
     <w:nsid w:val="7C010843"/>
     <w:multiLevelType w:val="hybridMultilevel"/>
     <w:tmpl w:val="429A7B86"/>
@@ -4834,73 +5544,79 @@
     </w:lvl>
   </w:abstractNum>
   <w:num w:numId="1">
+    <w:abstractNumId w:val="21"/>
+  </w:num>
+  <w:num w:numId="2">
+    <w:abstractNumId w:val="22"/>
+  </w:num>
+  <w:num w:numId="3">
+    <w:abstractNumId w:val="14"/>
+  </w:num>
+  <w:num w:numId="4">
+    <w:abstractNumId w:val="15"/>
+  </w:num>
+  <w:num w:numId="5">
+    <w:abstractNumId w:val="23"/>
+  </w:num>
+  <w:num w:numId="6">
+    <w:abstractNumId w:val="8"/>
+  </w:num>
+  <w:num w:numId="7">
+    <w:abstractNumId w:val="9"/>
+  </w:num>
+  <w:num w:numId="8">
+    <w:abstractNumId w:val="18"/>
+  </w:num>
+  <w:num w:numId="9">
+    <w:abstractNumId w:val="13"/>
+  </w:num>
+  <w:num w:numId="10">
+    <w:abstractNumId w:val="12"/>
+  </w:num>
+  <w:num w:numId="11">
     <w:abstractNumId w:val="19"/>
   </w:num>
-  <w:num w:numId="2">
+  <w:num w:numId="12">
+    <w:abstractNumId w:val="11"/>
+  </w:num>
+  <w:num w:numId="13">
+    <w:abstractNumId w:val="10"/>
+  </w:num>
+  <w:num w:numId="14">
+    <w:abstractNumId w:val="24"/>
+  </w:num>
+  <w:num w:numId="15">
+    <w:abstractNumId w:val="6"/>
+  </w:num>
+  <w:num w:numId="16">
     <w:abstractNumId w:val="20"/>
   </w:num>
-  <w:num w:numId="3">
-    <w:abstractNumId w:val="12"/>
+  <w:num w:numId="17">
+    <w:abstractNumId w:val="16"/>
   </w:num>
-  <w:num w:numId="4">
-    <w:abstractNumId w:val="13"/>
+  <w:num w:numId="18">
+    <w:abstractNumId w:val="2"/>
   </w:num>
-  <w:num w:numId="5">
-    <w:abstractNumId w:val="21"/>
+  <w:num w:numId="19">
+    <w:abstractNumId w:val="1"/>
   </w:num>
-  <w:num w:numId="6">
-    <w:abstractNumId w:val="6"/>
+  <w:num w:numId="20">
+    <w:abstractNumId w:val="5"/>
   </w:num>
-  <w:num w:numId="7">
+  <w:num w:numId="21">
     <w:abstractNumId w:val="7"/>
   </w:num>
-  <w:num w:numId="8">
-    <w:abstractNumId w:val="16"/>
-  </w:num>
-  <w:num w:numId="9">
-    <w:abstractNumId w:val="11"/>
-  </w:num>
-  <w:num w:numId="10">
-    <w:abstractNumId w:val="10"/>
-  </w:num>
-  <w:num w:numId="11">
+  <w:num w:numId="22">
     <w:abstractNumId w:val="17"/>
   </w:num>
-  <w:num w:numId="12">
-    <w:abstractNumId w:val="9"/>
-  </w:num>
-  <w:num w:numId="13">
-    <w:abstractNumId w:val="8"/>
-  </w:num>
-  <w:num w:numId="14">
-    <w:abstractNumId w:val="22"/>
-  </w:num>
-  <w:num w:numId="15">
+  <w:num w:numId="23">
     <w:abstractNumId w:val="4"/>
   </w:num>
-  <w:num w:numId="16">
-    <w:abstractNumId w:val="18"/>
-  </w:num>
-  <w:num w:numId="17">
-    <w:abstractNumId w:val="14"/>
-  </w:num>
-  <w:num w:numId="18">
-    <w:abstractNumId w:val="1"/>
-  </w:num>
-  <w:num w:numId="19">
-    <w:abstractNumId w:val="0"/>
-  </w:num>
-  <w:num w:numId="20">
+  <w:num w:numId="24">
     <w:abstractNumId w:val="3"/>
   </w:num>
-  <w:num w:numId="21">
-    <w:abstractNumId w:val="5"/>
-  </w:num>
-  <w:num w:numId="22">
-    <w:abstractNumId w:val="15"/>
-  </w:num>
-  <w:num w:numId="23">
-    <w:abstractNumId w:val="2"/>
+  <w:num w:numId="25">
+    <w:abstractNumId w:val="0"/>
   </w:num>
 </w:numbering>
 </file>

</xml_diff>